<commit_message>
added attack hit box, fix spawn points, added score, wired up scene flow.
</commit_message>
<xml_diff>
--- a/Final/DesignDocument.docx
+++ b/Final/DesignDocument.docx
@@ -446,7 +446,7 @@
         <mc:AlternateContent>
           <mc:Choice Requires="wps">
             <w:drawing>
-              <wp:anchor behindDoc="0" distT="29210" distB="31750" distL="635" distR="0" simplePos="0" locked="0" layoutInCell="1" allowOverlap="1" relativeHeight="10">
+              <wp:anchor behindDoc="0" distT="34925" distB="38100" distL="635" distR="635" simplePos="0" locked="0" layoutInCell="1" allowOverlap="1" relativeHeight="10">
                 <wp:simplePos x="0" y="0"/>
                 <wp:positionH relativeFrom="column">
                   <wp:posOffset>2851785</wp:posOffset>
@@ -503,7 +503,7 @@
         <mc:AlternateContent>
           <mc:Choice Requires="wps">
             <w:drawing>
-              <wp:anchor behindDoc="0" distT="45085" distB="78740" distL="635" distR="0" simplePos="0" locked="0" layoutInCell="1" allowOverlap="1" relativeHeight="11">
+              <wp:anchor behindDoc="0" distT="34925" distB="38100" distL="635" distR="635" simplePos="0" locked="0" layoutInCell="1" allowOverlap="1" relativeHeight="11">
                 <wp:simplePos x="0" y="0"/>
                 <wp:positionH relativeFrom="column">
                   <wp:posOffset>2851785</wp:posOffset>
@@ -602,7 +602,7 @@
         <mc:AlternateContent>
           <mc:Choice Requires="wps">
             <w:drawing>
-              <wp:anchor behindDoc="0" distT="32385" distB="31750" distL="635" distR="0" simplePos="0" locked="0" layoutInCell="1" allowOverlap="1" relativeHeight="13">
+              <wp:anchor behindDoc="0" distT="38100" distB="37465" distL="635" distR="0" simplePos="0" locked="0" layoutInCell="1" allowOverlap="1" relativeHeight="13">
                 <wp:simplePos x="0" y="0"/>
                 <wp:positionH relativeFrom="column">
                   <wp:posOffset>924560</wp:posOffset>
@@ -671,7 +671,7 @@
         <mc:AlternateContent>
           <mc:Choice Requires="wps">
             <w:drawing>
-              <wp:anchor behindDoc="0" distT="635" distB="0" distL="46990" distR="36195" simplePos="0" locked="0" layoutInCell="1" allowOverlap="1" relativeHeight="14">
+              <wp:anchor behindDoc="0" distT="635" distB="635" distL="35560" distR="12065" simplePos="0" locked="0" layoutInCell="1" allowOverlap="1" relativeHeight="14">
                 <wp:simplePos x="0" y="0"/>
                 <wp:positionH relativeFrom="column">
                   <wp:posOffset>1804035</wp:posOffset>
@@ -770,7 +770,7 @@
         <mc:AlternateContent>
           <mc:Choice Requires="wps">
             <w:drawing>
-              <wp:anchor behindDoc="0" distT="48895" distB="49530" distL="52705" distR="89535" simplePos="0" locked="0" layoutInCell="1" allowOverlap="1" relativeHeight="16">
+              <wp:anchor behindDoc="0" distT="0" distB="635" distL="11430" distR="36195" simplePos="0" locked="0" layoutInCell="1" allowOverlap="1" relativeHeight="16">
                 <wp:simplePos x="0" y="0"/>
                 <wp:positionH relativeFrom="column">
                   <wp:posOffset>2432685</wp:posOffset>
@@ -4882,6 +4882,23 @@
         <w:jc w:val="start"/>
         <w:rPr/>
       </w:pPr>
+      <w:hyperlink r:id="rId6">
+        <w:r>
+          <w:rPr>
+            <w:rStyle w:val="Hyperlink"/>
+          </w:rPr>
+          <w:t>https://opengameart.org/content/heart-1</w:t>
+        </w:r>
+      </w:hyperlink>
+    </w:p>
+    <w:p>
+      <w:pPr>
+        <w:pStyle w:val="BodyText"/>
+        <w:bidi w:val="0"/>
+        <w:spacing w:before="0" w:after="140"/>
+        <w:jc w:val="start"/>
+        <w:rPr/>
+      </w:pPr>
       <w:r>
         <w:rPr/>
       </w:r>
@@ -7141,7 +7158,7 @@
     <w:pPr>
       <w:widowControl/>
       <w:suppressAutoHyphens w:val="true"/>
-      <w:overflowPunct w:val="false"/>
+      <w:overflowPunct w:val="true"/>
       <w:bidi w:val="0"/>
       <w:spacing w:before="0" w:after="0"/>
       <w:jc w:val="start"/>

</xml_diff>

<commit_message>
updated document assests. added background music to menu and game.  Added music class to simpleGE
</commit_message>
<xml_diff>
--- a/Final/DesignDocument.docx
+++ b/Final/DesignDocument.docx
@@ -4800,26 +4800,67 @@
         <w:bidi w:val="0"/>
         <w:spacing w:before="0" w:after="140"/>
         <w:jc w:val="start"/>
-        <w:rPr/>
-      </w:pPr>
-      <w:r>
-        <w:rPr/>
-      </w:r>
-    </w:p>
-    <w:p>
-      <w:pPr>
-        <w:pStyle w:val="BodyText"/>
-        <w:bidi w:val="0"/>
-        <w:spacing w:before="0" w:after="140"/>
-        <w:jc w:val="start"/>
-        <w:rPr/>
-      </w:pPr>
+        <w:rPr>
+          <w:rStyle w:val="Hyperlink"/>
+        </w:rPr>
+      </w:pPr>
+      <w:r>
+        <w:rPr/>
+      </w:r>
+    </w:p>
+    <w:p>
+      <w:pPr>
+        <w:pStyle w:val="Heading1"/>
+        <w:numPr>
+          <w:ilvl w:val="0"/>
+          <w:numId w:val="1"/>
+        </w:numPr>
+        <w:ind w:hanging="0" w:start="0"/>
+        <w:rPr/>
+      </w:pPr>
+      <w:r>
+        <w:rPr/>
+        <w:t>Assets</w:t>
+      </w:r>
+    </w:p>
+    <w:p>
+      <w:pPr>
+        <w:pStyle w:val="BodyText"/>
+        <w:bidi w:val="0"/>
+        <w:rPr/>
+      </w:pPr>
+      <w:r>
+        <w:rPr/>
+        <w:t>assets/hero.png – gladiator-credits.txt</w:t>
+      </w:r>
+    </w:p>
+    <w:p>
+      <w:pPr>
+        <w:pStyle w:val="BodyText"/>
+        <w:bidi w:val="0"/>
+        <w:rPr/>
+      </w:pPr>
+      <w:r>
+        <w:rPr/>
+        <w:t>assets/enemy.png – enemy-credits.txt</w:t>
+      </w:r>
+    </w:p>
+    <w:p>
+      <w:pPr>
+        <w:pStyle w:val="BodyText"/>
+        <w:bidi w:val="0"/>
+        <w:rPr/>
+      </w:pPr>
+      <w:r>
+        <w:rPr/>
+        <w:t xml:space="preserve">assets/intro.ogg - </w:t>
+      </w:r>
       <w:hyperlink r:id="rId2">
         <w:r>
           <w:rPr>
             <w:rStyle w:val="Hyperlink"/>
           </w:rPr>
-          <w:t>https://www.kenney.nl/assets/voiceover-pack-fighter</w:t>
+          <w:t>https://opengameart.org/content/dark-intro</w:t>
         </w:r>
       </w:hyperlink>
     </w:p>
@@ -4827,16 +4868,18 @@
       <w:pPr>
         <w:pStyle w:val="BodyText"/>
         <w:bidi w:val="0"/>
-        <w:spacing w:before="0" w:after="140"/>
-        <w:jc w:val="start"/>
-        <w:rPr/>
-      </w:pPr>
+        <w:rPr/>
+      </w:pPr>
+      <w:r>
+        <w:rPr/>
+        <w:t xml:space="preserve">assets/hearts.png - </w:t>
+      </w:r>
       <w:hyperlink r:id="rId3">
         <w:r>
           <w:rPr>
             <w:rStyle w:val="Hyperlink"/>
           </w:rPr>
-          <w:t>https://www.kenney.nl/assets/rpg-audio</w:t>
+          <w:t>https://opengameart.org/content/heart-1</w:t>
         </w:r>
       </w:hyperlink>
     </w:p>
@@ -4844,16 +4887,18 @@
       <w:pPr>
         <w:pStyle w:val="BodyText"/>
         <w:bidi w:val="0"/>
-        <w:spacing w:before="0" w:after="140"/>
-        <w:jc w:val="start"/>
-        <w:rPr/>
-      </w:pPr>
+        <w:rPr/>
+      </w:pPr>
+      <w:r>
+        <w:rPr/>
+        <w:t xml:space="preserve">assets/background.wav - </w:t>
+      </w:r>
       <w:hyperlink r:id="rId4">
         <w:r>
           <w:rPr>
             <w:rStyle w:val="Hyperlink"/>
           </w:rPr>
-          <w:t>https://opengameart.org/content/sword-swing</w:t>
+          <w:t>https://opengameart.org/content/boss-battle-music</w:t>
         </w:r>
       </w:hyperlink>
     </w:p>
@@ -4861,10 +4906,12 @@
       <w:pPr>
         <w:pStyle w:val="BodyText"/>
         <w:bidi w:val="0"/>
-        <w:spacing w:before="0" w:after="140"/>
-        <w:jc w:val="start"/>
-        <w:rPr/>
-      </w:pPr>
+        <w:rPr/>
+      </w:pPr>
+      <w:r>
+        <w:rPr/>
+        <w:t xml:space="preserve">assets/sword_sfx.wav - </w:t>
+      </w:r>
       <w:hyperlink r:id="rId5">
         <w:r>
           <w:rPr>
@@ -4877,31 +4924,63 @@
     <w:p>
       <w:pPr>
         <w:pStyle w:val="BodyText"/>
-        <w:bidi w:val="0"/>
-        <w:spacing w:before="0" w:after="140"/>
-        <w:jc w:val="start"/>
-        <w:rPr/>
-      </w:pPr>
+        <w:rPr/>
+      </w:pPr>
+      <w:r>
+        <w:rPr>
+          <w:rStyle w:val="Hyperlink"/>
+          <w:color w:val="auto"/>
+          <w:u w:val="none"/>
+        </w:rPr>
+        <w:t>assets/</w:t>
+      </w:r>
+      <w:r>
+        <w:rPr>
+          <w:rStyle w:val="Hyperlink"/>
+          <w:color w:val="auto"/>
+          <w:u w:val="none"/>
+        </w:rPr>
+        <w:t>game_over.ogg</w:t>
+      </w:r>
+      <w:r>
+        <w:rPr>
+          <w:rStyle w:val="Hyperlink"/>
+          <w:color w:val="auto"/>
+          <w:u w:val="none"/>
+        </w:rPr>
+        <w:t xml:space="preserve"> - </w:t>
+      </w:r>
       <w:hyperlink r:id="rId6">
         <w:r>
           <w:rPr>
             <w:rStyle w:val="Hyperlink"/>
           </w:rPr>
-          <w:t>https://opengameart.org/content/heart-1</w:t>
+          <w:t>https://www.kenney.nl/assets/voiceover-pack-fighter</w:t>
         </w:r>
       </w:hyperlink>
     </w:p>
     <w:p>
       <w:pPr>
         <w:pStyle w:val="BodyText"/>
-        <w:bidi w:val="0"/>
         <w:spacing w:before="0" w:after="140"/>
-        <w:jc w:val="start"/>
-        <w:rPr/>
-      </w:pPr>
-      <w:r>
-        <w:rPr/>
-      </w:r>
+        <w:rPr/>
+      </w:pPr>
+      <w:r>
+        <w:rPr>
+          <w:rStyle w:val="Hyperlink"/>
+          <w:color w:val="auto"/>
+          <w:u w:val="none"/>
+        </w:rPr>
+        <w:t xml:space="preserve">assets/fight.ogg - </w:t>
+      </w:r>
+      <w:hyperlink r:id="rId7">
+        <w:r>
+          <w:rPr>
+            <w:rStyle w:val="Hyperlink"/>
+          </w:rPr>
+          <w:t>https://www.kenney.nl/assets/voiceover-pack-fighter</w:t>
+        </w:r>
+      </w:hyperlink>
     </w:p>
     <w:sectPr>
       <w:type w:val="nextPage"/>
@@ -7158,7 +7237,7 @@
     <w:pPr>
       <w:widowControl/>
       <w:suppressAutoHyphens w:val="true"/>
-      <w:overflowPunct w:val="true"/>
+      <w:overflowPunct w:val="false"/>
       <w:bidi w:val="0"/>
       <w:spacing w:before="0" w:after="0"/>
       <w:jc w:val="start"/>
@@ -7265,6 +7344,13 @@
     <w:name w:val="Hyperlink"/>
     <w:rPr>
       <w:color w:val="000080"/>
+      <w:u w:val="single"/>
+    </w:rPr>
+  </w:style>
+  <w:style w:type="character" w:styleId="FollowedHyperlink">
+    <w:name w:val="FollowedHyperlink"/>
+    <w:rPr>
+      <w:color w:val="800000"/>
       <w:u w:val="single"/>
     </w:rPr>
   </w:style>

</xml_diff>

<commit_message>
Small bugs and add background
</commit_message>
<xml_diff>
--- a/Final/DesignDocument.docx
+++ b/Final/DesignDocument.docx
@@ -57,7 +57,27 @@
       </w:pPr>
       <w:r>
         <w:rPr/>
-        <w:t>User chooses a class from the menu and is put in an area with monsters to fight.  The user will be able to move and attack  in the arena.  Enemies will progressively get hard to kill and the game is over when the user has no more hit points.  Each enemy killed will score 1 * enemy level.  So a level 1 enemy will score 1 point and a level 10 will be 10 points.</w:t>
+        <w:t xml:space="preserve">User chooses a class from the menu and is put in an area with </w:t>
+      </w:r>
+      <w:r>
+        <w:rPr/>
+        <w:t>other gladiators</w:t>
+      </w:r>
+      <w:r>
+        <w:rPr/>
+        <w:t xml:space="preserve"> to fight.  The user will be able to move and attack  in the arena </w:t>
+      </w:r>
+      <w:r>
+        <w:rPr/>
+        <w:t>with a word</w:t>
+      </w:r>
+      <w:r>
+        <w:rPr/>
+        <w:t xml:space="preserve">.  </w:t>
+      </w:r>
+      <w:r>
+        <w:rPr/>
+        <w:t>Enemies will spawn from the edges of the screen and will always be facing the player when they walk.  When an enemy collides with the player, the player will lose a life.  The game is over when the player’s health reaches 0.</w:t>
       </w:r>
     </w:p>
     <w:p>
@@ -4932,23 +4952,7 @@
           <w:color w:val="auto"/>
           <w:u w:val="none"/>
         </w:rPr>
-        <w:t>assets/</w:t>
-      </w:r>
-      <w:r>
-        <w:rPr>
-          <w:rStyle w:val="Hyperlink"/>
-          <w:color w:val="auto"/>
-          <w:u w:val="none"/>
-        </w:rPr>
-        <w:t>game_over.ogg</w:t>
-      </w:r>
-      <w:r>
-        <w:rPr>
-          <w:rStyle w:val="Hyperlink"/>
-          <w:color w:val="auto"/>
-          <w:u w:val="none"/>
-        </w:rPr>
-        <w:t xml:space="preserve"> - </w:t>
+        <w:t xml:space="preserve">assets/game_over.ogg - </w:t>
       </w:r>
       <w:hyperlink r:id="rId6">
         <w:r>
@@ -4981,6 +4985,60 @@
           <w:t>https://www.kenney.nl/assets/voiceover-pack-fighter</w:t>
         </w:r>
       </w:hyperlink>
+    </w:p>
+    <w:p>
+      <w:pPr>
+        <w:pStyle w:val="BodyText"/>
+        <w:spacing w:before="0" w:after="140"/>
+        <w:rPr/>
+      </w:pPr>
+      <w:r>
+        <w:rPr>
+          <w:rStyle w:val="Hyperlink"/>
+          <w:color w:val="000000"/>
+          <w:u w:val="none"/>
+          <w:shd w:fill="auto" w:val="clear"/>
+        </w:rPr>
+        <w:t>assets/</w:t>
+      </w:r>
+      <w:r>
+        <w:rPr>
+          <w:rStyle w:val="Hyperlink"/>
+          <w:color w:val="000000"/>
+          <w:u w:val="none"/>
+          <w:shd w:fill="auto" w:val="clear"/>
+        </w:rPr>
+        <w:t>background</w:t>
+      </w:r>
+      <w:r>
+        <w:rPr>
+          <w:rStyle w:val="Hyperlink"/>
+          <w:color w:val="000000"/>
+          <w:u w:val="none"/>
+          <w:shd w:fill="auto" w:val="clear"/>
+        </w:rPr>
+        <w:t xml:space="preserve"> - </w:t>
+      </w:r>
+      <w:hyperlink r:id="rId8">
+        <w:r>
+          <w:rPr>
+            <w:rStyle w:val="Hyperlink"/>
+            <w:color w:val="000000"/>
+            <w:u w:val="none"/>
+            <w:shd w:fill="auto" w:val="clear"/>
+          </w:rPr>
+          <w:t>https://designer.microsoft.com/image-creator</w:t>
+        </w:r>
+      </w:hyperlink>
+      <w:r>
+        <w:rPr>
+          <w:rStyle w:val="Hyperlink"/>
+          <w:color w:val="000000"/>
+          <w:u w:val="none"/>
+          <w:shd w:fill="auto" w:val="clear"/>
+        </w:rPr>
+        <w:t xml:space="preserve"> </w:t>
+      </w:r>
     </w:p>
     <w:sectPr>
       <w:type w:val="nextPage"/>
@@ -7237,7 +7295,7 @@
     <w:pPr>
       <w:widowControl/>
       <w:suppressAutoHyphens w:val="true"/>
-      <w:overflowPunct w:val="false"/>
+      <w:overflowPunct w:val="true"/>
       <w:bidi w:val="0"/>
       <w:spacing w:before="0" w:after="0"/>
       <w:jc w:val="start"/>

</xml_diff>